<commit_message>
added async and cosmosdb npm packages
</commit_message>
<xml_diff>
--- a/assignment.docx
+++ b/assignment.docx
@@ -19,7 +19,27 @@
           <w:sz w:val="24"/>
           <w:szCs w:val="24"/>
         </w:rPr>
-        <w:t>Hi Kranthi,</w:t>
+        <w:t xml:space="preserve">Hi </w:t>
+      </w:r>
+      <w:proofErr w:type="spellStart"/>
+      <w:r>
+        <w:rPr>
+          <w:rFonts w:ascii="Calibri" w:eastAsia="Times New Roman" w:hAnsi="Calibri" w:cs="Calibri"/>
+          <w:color w:val="002060"/>
+          <w:sz w:val="24"/>
+          <w:szCs w:val="24"/>
+        </w:rPr>
+        <w:t>Kranthi</w:t>
+      </w:r>
+      <w:proofErr w:type="spellEnd"/>
+      <w:r>
+        <w:rPr>
+          <w:rFonts w:ascii="Calibri" w:eastAsia="Times New Roman" w:hAnsi="Calibri" w:cs="Calibri"/>
+          <w:color w:val="002060"/>
+          <w:sz w:val="24"/>
+          <w:szCs w:val="24"/>
+        </w:rPr>
+        <w:t>,</w:t>
       </w:r>
     </w:p>
     <w:p>
@@ -90,7 +110,47 @@
           <w:sz w:val="24"/>
           <w:szCs w:val="24"/>
         </w:rPr>
-        <w:t>It was a please to meet Kranthi.  He does have a wide range of experience. However we were not able to get an assessment of his skills/experience for the specific requirements for a Bifrost Dev role.  As I had mentioned before it would be great if he can work on this assignment, which we are hoping will showcase his qualifications.</w:t>
+        <w:t xml:space="preserve">It was a please to meet </w:t>
+      </w:r>
+      <w:proofErr w:type="spellStart"/>
+      <w:r>
+        <w:rPr>
+          <w:rFonts w:ascii="Calibri" w:eastAsia="Times New Roman" w:hAnsi="Calibri" w:cs="Calibri"/>
+          <w:color w:val="000000"/>
+          <w:sz w:val="24"/>
+          <w:szCs w:val="24"/>
+        </w:rPr>
+        <w:t>Kranthi</w:t>
+      </w:r>
+      <w:proofErr w:type="spellEnd"/>
+      <w:r>
+        <w:rPr>
+          <w:rFonts w:ascii="Calibri" w:eastAsia="Times New Roman" w:hAnsi="Calibri" w:cs="Calibri"/>
+          <w:color w:val="000000"/>
+          <w:sz w:val="24"/>
+          <w:szCs w:val="24"/>
+        </w:rPr>
+        <w:t xml:space="preserve">.  He does have a wide range of experience. However we were not able to get an assessment of his skills/experience for the specific requirements for a </w:t>
+      </w:r>
+      <w:proofErr w:type="spellStart"/>
+      <w:r>
+        <w:rPr>
+          <w:rFonts w:ascii="Calibri" w:eastAsia="Times New Roman" w:hAnsi="Calibri" w:cs="Calibri"/>
+          <w:color w:val="000000"/>
+          <w:sz w:val="24"/>
+          <w:szCs w:val="24"/>
+        </w:rPr>
+        <w:t>Bifrost</w:t>
+      </w:r>
+      <w:proofErr w:type="spellEnd"/>
+      <w:r>
+        <w:rPr>
+          <w:rFonts w:ascii="Calibri" w:eastAsia="Times New Roman" w:hAnsi="Calibri" w:cs="Calibri"/>
+          <w:color w:val="000000"/>
+          <w:sz w:val="24"/>
+          <w:szCs w:val="24"/>
+        </w:rPr>
+        <w:t xml:space="preserve"> Dev role.  As I had mentioned before it would be great if he can work on this assignment, which we are hoping will showcase his qualifications.</w:t>
       </w:r>
     </w:p>
     <w:p>
@@ -205,7 +265,27 @@
           <w:sz w:val="24"/>
           <w:szCs w:val="24"/>
         </w:rPr>
-        <w:t>Use Hapi as the web framework</w:t>
+        <w:t xml:space="preserve">Use </w:t>
+      </w:r>
+      <w:proofErr w:type="spellStart"/>
+      <w:r>
+        <w:rPr>
+          <w:rFonts w:ascii="Calibri" w:eastAsia="Times New Roman" w:hAnsi="Calibri" w:cs="Calibri"/>
+          <w:color w:val="002060"/>
+          <w:sz w:val="24"/>
+          <w:szCs w:val="24"/>
+        </w:rPr>
+        <w:t>Hapi</w:t>
+      </w:r>
+      <w:proofErr w:type="spellEnd"/>
+      <w:r>
+        <w:rPr>
+          <w:rFonts w:ascii="Calibri" w:eastAsia="Times New Roman" w:hAnsi="Calibri" w:cs="Calibri"/>
+          <w:color w:val="002060"/>
+          <w:sz w:val="24"/>
+          <w:szCs w:val="24"/>
+        </w:rPr>
+        <w:t xml:space="preserve"> as the web framework</w:t>
       </w:r>
     </w:p>
     <w:p>
@@ -224,6 +304,7 @@
           <w:szCs w:val="24"/>
         </w:rPr>
       </w:pPr>
+      <w:proofErr w:type="spellStart"/>
       <w:r>
         <w:rPr>
           <w:rFonts w:ascii="Calibri" w:eastAsia="Times New Roman" w:hAnsi="Calibri" w:cs="Calibri"/>
@@ -231,7 +312,17 @@
           <w:sz w:val="24"/>
           <w:szCs w:val="24"/>
         </w:rPr>
-        <w:t>Git for source control</w:t>
+        <w:t>Git</w:t>
+      </w:r>
+      <w:proofErr w:type="spellEnd"/>
+      <w:r>
+        <w:rPr>
+          <w:rFonts w:ascii="Calibri" w:eastAsia="Times New Roman" w:hAnsi="Calibri" w:cs="Calibri"/>
+          <w:color w:val="002060"/>
+          <w:sz w:val="24"/>
+          <w:szCs w:val="24"/>
+        </w:rPr>
+        <w:t xml:space="preserve"> for source control</w:t>
       </w:r>
     </w:p>
     <w:p>
@@ -250,6 +341,7 @@
           <w:szCs w:val="24"/>
         </w:rPr>
       </w:pPr>
+      <w:proofErr w:type="spellStart"/>
       <w:r>
         <w:rPr>
           <w:rFonts w:ascii="Calibri" w:eastAsia="Times New Roman" w:hAnsi="Calibri" w:cs="Calibri"/>
@@ -257,7 +349,17 @@
           <w:sz w:val="24"/>
           <w:szCs w:val="24"/>
         </w:rPr>
-        <w:t>CosmosDB for persistent storage (If cosmos not available, you can use SQLite)</w:t>
+        <w:t>CosmosDB</w:t>
+      </w:r>
+      <w:proofErr w:type="spellEnd"/>
+      <w:r>
+        <w:rPr>
+          <w:rFonts w:ascii="Calibri" w:eastAsia="Times New Roman" w:hAnsi="Calibri" w:cs="Calibri"/>
+          <w:color w:val="002060"/>
+          <w:sz w:val="24"/>
+          <w:szCs w:val="24"/>
+        </w:rPr>
+        <w:t xml:space="preserve"> for persistent storage (If cosmos not available, you can use SQLite)</w:t>
       </w:r>
     </w:p>
     <w:p>
@@ -335,8 +437,39 @@
           <w:sz w:val="24"/>
           <w:szCs w:val="24"/>
         </w:rPr>
-        <w:t>Include Gulp or some build tool to transpile from Typescript to javascript</w:t>
-      </w:r>
+        <w:t xml:space="preserve">Include Gulp or some build tool to </w:t>
+      </w:r>
+      <w:proofErr w:type="spellStart"/>
+      <w:r>
+        <w:rPr>
+          <w:rFonts w:ascii="Calibri" w:eastAsia="Times New Roman" w:hAnsi="Calibri" w:cs="Calibri"/>
+          <w:color w:val="002060"/>
+          <w:sz w:val="24"/>
+          <w:szCs w:val="24"/>
+        </w:rPr>
+        <w:t>transpile</w:t>
+      </w:r>
+      <w:proofErr w:type="spellEnd"/>
+      <w:r>
+        <w:rPr>
+          <w:rFonts w:ascii="Calibri" w:eastAsia="Times New Roman" w:hAnsi="Calibri" w:cs="Calibri"/>
+          <w:color w:val="002060"/>
+          <w:sz w:val="24"/>
+          <w:szCs w:val="24"/>
+        </w:rPr>
+        <w:t xml:space="preserve"> from Typescript to </w:t>
+      </w:r>
+      <w:proofErr w:type="spellStart"/>
+      <w:r>
+        <w:rPr>
+          <w:rFonts w:ascii="Calibri" w:eastAsia="Times New Roman" w:hAnsi="Calibri" w:cs="Calibri"/>
+          <w:color w:val="002060"/>
+          <w:sz w:val="24"/>
+          <w:szCs w:val="24"/>
+        </w:rPr>
+        <w:t>javascript</w:t>
+      </w:r>
+      <w:proofErr w:type="spellEnd"/>
     </w:p>
     <w:p>
       <w:pPr>
@@ -499,14 +632,25 @@
           <w:szCs w:val="24"/>
         </w:rPr>
       </w:pPr>
-      <w:r>
-        <w:rPr>
-          <w:rFonts w:ascii="Calibri" w:eastAsia="Times New Roman" w:hAnsi="Calibri" w:cs="Calibri"/>
-          <w:color w:val="000000"/>
-          <w:sz w:val="24"/>
-          <w:szCs w:val="24"/>
-        </w:rPr>
-        <w:t>CommandLine:</w:t>
+      <w:proofErr w:type="spellStart"/>
+      <w:r>
+        <w:rPr>
+          <w:rFonts w:ascii="Calibri" w:eastAsia="Times New Roman" w:hAnsi="Calibri" w:cs="Calibri"/>
+          <w:color w:val="000000"/>
+          <w:sz w:val="24"/>
+          <w:szCs w:val="24"/>
+        </w:rPr>
+        <w:t>CommandLine</w:t>
+      </w:r>
+      <w:proofErr w:type="spellEnd"/>
+      <w:r>
+        <w:rPr>
+          <w:rFonts w:ascii="Calibri" w:eastAsia="Times New Roman" w:hAnsi="Calibri" w:cs="Calibri"/>
+          <w:color w:val="000000"/>
+          <w:sz w:val="24"/>
+          <w:szCs w:val="24"/>
+        </w:rPr>
+        <w:t>:</w:t>
       </w:r>
     </w:p>
     <w:p>
@@ -542,26 +686,72 @@
     </w:p>
     <w:p>
       <w:r>
-        <w:t>C:\Beoing\RESTfulWebAPI&gt;npm install hapi</w:t>
-      </w:r>
-    </w:p>
-    <w:p>
-      <w:r>
-        <w:t>C:\Beoing\RESTfulWebAPI&gt;npm install @types/hapi</w:t>
-      </w:r>
-    </w:p>
-    <w:p>
+        <w:t xml:space="preserve">C:\Beoing\RESTfulWebAPI&gt;npm </w:t>
+      </w:r>
+      <w:proofErr w:type="gramStart"/>
+      <w:r>
+        <w:t>install</w:t>
+      </w:r>
+      <w:proofErr w:type="gramEnd"/>
+      <w:r>
+        <w:t xml:space="preserve"> </w:t>
+      </w:r>
+      <w:proofErr w:type="spellStart"/>
+      <w:r>
+        <w:t>hapi</w:t>
+      </w:r>
+      <w:proofErr w:type="spellEnd"/>
+    </w:p>
+    <w:p>
+      <w:r>
+        <w:t>C:\Beoing\RESTfulWebAPI&gt;npm install @types/</w:t>
+      </w:r>
+      <w:proofErr w:type="spellStart"/>
+      <w:r>
+        <w:t>hapi</w:t>
+      </w:r>
+      <w:proofErr w:type="spellEnd"/>
+    </w:p>
+    <w:p>
+      <w:proofErr w:type="spellStart"/>
+      <w:proofErr w:type="gramStart"/>
       <w:r>
         <w:rPr>
           <w:rFonts w:ascii="Consolas" w:hAnsi="Consolas"/>
           <w:shd w:val="clear" w:color="auto" w:fill="F7F7F7"/>
         </w:rPr>
-        <w:t>npm install --save @types/hapi</w:t>
-      </w:r>
-    </w:p>
-    <w:p>
-      <w:r>
-        <w:t>C:\Beoing\RESTfulWebAPI&gt;npm install -g typescript</w:t>
+        <w:t>npm</w:t>
+      </w:r>
+      <w:proofErr w:type="spellEnd"/>
+      <w:proofErr w:type="gramEnd"/>
+      <w:r>
+        <w:rPr>
+          <w:rFonts w:ascii="Consolas" w:hAnsi="Consolas"/>
+          <w:shd w:val="clear" w:color="auto" w:fill="F7F7F7"/>
+        </w:rPr>
+        <w:t xml:space="preserve"> install --save @types/</w:t>
+      </w:r>
+      <w:proofErr w:type="spellStart"/>
+      <w:r>
+        <w:rPr>
+          <w:rFonts w:ascii="Consolas" w:hAnsi="Consolas"/>
+          <w:shd w:val="clear" w:color="auto" w:fill="F7F7F7"/>
+        </w:rPr>
+        <w:t>hapi</w:t>
+      </w:r>
+      <w:proofErr w:type="spellEnd"/>
+    </w:p>
+    <w:p>
+      <w:r>
+        <w:t xml:space="preserve">C:\Beoing\RESTfulWebAPI&gt;npm </w:t>
+      </w:r>
+      <w:proofErr w:type="gramStart"/>
+      <w:r>
+        <w:t>install</w:t>
+      </w:r>
+      <w:proofErr w:type="gramEnd"/>
+      <w:r>
+        <w:t xml:space="preserve"> -g typescript</w:t>
       </w:r>
     </w:p>
     <w:p>
@@ -592,6 +782,8 @@
           <w:szCs w:val="20"/>
         </w:rPr>
       </w:pPr>
+      <w:proofErr w:type="spellStart"/>
+      <w:proofErr w:type="gramStart"/>
       <w:r>
         <w:rPr>
           <w:rFonts w:ascii="Courier New" w:eastAsia="Times New Roman" w:hAnsi="Courier New" w:cs="Courier New"/>
@@ -600,12 +792,59 @@
           <w:szCs w:val="20"/>
           <w:shd w:val="clear" w:color="auto" w:fill="EEEEFF"/>
         </w:rPr>
-        <w:t>npm install typings --global</w:t>
-      </w:r>
-    </w:p>
-    <w:p>
-      <w:r>
-        <w:t xml:space="preserve">C:\Beoing\RESTfulWebAPI&gt;typings install dt~hapi </w:t>
+        <w:t>npm</w:t>
+      </w:r>
+      <w:proofErr w:type="spellEnd"/>
+      <w:proofErr w:type="gramEnd"/>
+      <w:r>
+        <w:rPr>
+          <w:rFonts w:ascii="Courier New" w:eastAsia="Times New Roman" w:hAnsi="Courier New" w:cs="Courier New"/>
+          <w:color w:val="000000"/>
+          <w:sz w:val="20"/>
+          <w:szCs w:val="20"/>
+          <w:shd w:val="clear" w:color="auto" w:fill="EEEEFF"/>
+        </w:rPr>
+        <w:t xml:space="preserve"> install </w:t>
+      </w:r>
+      <w:proofErr w:type="spellStart"/>
+      <w:r>
+        <w:rPr>
+          <w:rFonts w:ascii="Courier New" w:eastAsia="Times New Roman" w:hAnsi="Courier New" w:cs="Courier New"/>
+          <w:color w:val="000000"/>
+          <w:sz w:val="20"/>
+          <w:szCs w:val="20"/>
+          <w:shd w:val="clear" w:color="auto" w:fill="EEEEFF"/>
+        </w:rPr>
+        <w:t>typings</w:t>
+      </w:r>
+      <w:proofErr w:type="spellEnd"/>
+      <w:r>
+        <w:rPr>
+          <w:rFonts w:ascii="Courier New" w:eastAsia="Times New Roman" w:hAnsi="Courier New" w:cs="Courier New"/>
+          <w:color w:val="000000"/>
+          <w:sz w:val="20"/>
+          <w:szCs w:val="20"/>
+          <w:shd w:val="clear" w:color="auto" w:fill="EEEEFF"/>
+        </w:rPr>
+        <w:t xml:space="preserve"> --global</w:t>
+      </w:r>
+    </w:p>
+    <w:p>
+      <w:r>
+        <w:t xml:space="preserve">C:\Beoing\RESTfulWebAPI&gt;typings install </w:t>
+      </w:r>
+      <w:proofErr w:type="spellStart"/>
+      <w:proofErr w:type="gramStart"/>
+      <w:r>
+        <w:t>dt~</w:t>
+      </w:r>
+      <w:proofErr w:type="gramEnd"/>
+      <w:r>
+        <w:t>hapi</w:t>
+      </w:r>
+      <w:proofErr w:type="spellEnd"/>
+      <w:r>
+        <w:t xml:space="preserve"> </w:t>
       </w:r>
       <w:r>
         <w:t>–</w:t>
@@ -615,6 +854,7 @@
       </w:r>
     </w:p>
     <w:p>
+      <w:proofErr w:type="spellStart"/>
       <w:r>
         <w:rPr>
           <w:rFonts w:ascii="Courier New" w:hAnsi="Courier New" w:cs="Courier New"/>
@@ -623,23 +863,77 @@
           <w:szCs w:val="30"/>
           <w:shd w:val="clear" w:color="auto" w:fill="EEEEFF"/>
         </w:rPr>
-        <w:t>typings install dt~node --global --save</w:t>
-      </w:r>
-    </w:p>
-    <w:p>
-      <w:r>
-        <w:t>C:\Beoing\RESTfulWebAPI&gt;npm install -g gulp-cli</w:t>
-      </w:r>
-    </w:p>
-    <w:p>
-      <w:r>
-        <w:t>C:\Beoing\RESTfulWebAPI&gt;npm install --save-dev typescript gulp gulp-typescript</w:t>
-      </w:r>
-    </w:p>
-    <w:p>
-      <w:r>
-        <w:t>Add tsconfig.json</w:t>
-      </w:r>
+        <w:t>typings</w:t>
+      </w:r>
+      <w:proofErr w:type="spellEnd"/>
+      <w:r>
+        <w:rPr>
+          <w:rFonts w:ascii="Courier New" w:hAnsi="Courier New" w:cs="Courier New"/>
+          <w:color w:val="000000"/>
+          <w:sz w:val="30"/>
+          <w:szCs w:val="30"/>
+          <w:shd w:val="clear" w:color="auto" w:fill="EEEEFF"/>
+        </w:rPr>
+        <w:t xml:space="preserve"> install </w:t>
+      </w:r>
+      <w:proofErr w:type="spellStart"/>
+      <w:r>
+        <w:rPr>
+          <w:rFonts w:ascii="Courier New" w:hAnsi="Courier New" w:cs="Courier New"/>
+          <w:color w:val="000000"/>
+          <w:sz w:val="30"/>
+          <w:szCs w:val="30"/>
+          <w:shd w:val="clear" w:color="auto" w:fill="EEEEFF"/>
+        </w:rPr>
+        <w:t>dt~node</w:t>
+      </w:r>
+      <w:proofErr w:type="spellEnd"/>
+      <w:r>
+        <w:rPr>
+          <w:rFonts w:ascii="Courier New" w:hAnsi="Courier New" w:cs="Courier New"/>
+          <w:color w:val="000000"/>
+          <w:sz w:val="30"/>
+          <w:szCs w:val="30"/>
+          <w:shd w:val="clear" w:color="auto" w:fill="EEEEFF"/>
+        </w:rPr>
+        <w:t xml:space="preserve"> --global --save</w:t>
+      </w:r>
+    </w:p>
+    <w:p>
+      <w:r>
+        <w:t xml:space="preserve">C:\Beoing\RESTfulWebAPI&gt;npm </w:t>
+      </w:r>
+      <w:proofErr w:type="gramStart"/>
+      <w:r>
+        <w:t>install</w:t>
+      </w:r>
+      <w:proofErr w:type="gramEnd"/>
+      <w:r>
+        <w:t xml:space="preserve"> -g gulp-cli</w:t>
+      </w:r>
+    </w:p>
+    <w:p>
+      <w:r>
+        <w:t xml:space="preserve">C:\Beoing\RESTfulWebAPI&gt;npm </w:t>
+      </w:r>
+      <w:proofErr w:type="gramStart"/>
+      <w:r>
+        <w:t>install</w:t>
+      </w:r>
+      <w:proofErr w:type="gramEnd"/>
+      <w:r>
+        <w:t xml:space="preserve"> --save-dev typescript gulp gulp-typescript</w:t>
+      </w:r>
+    </w:p>
+    <w:p>
+      <w:r>
+        <w:t xml:space="preserve">Add </w:t>
+      </w:r>
+      <w:proofErr w:type="spellStart"/>
+      <w:r>
+        <w:t>tsconfig.json</w:t>
+      </w:r>
+      <w:proofErr w:type="spellEnd"/>
     </w:p>
     <w:p>
       <w:pPr>
@@ -689,7 +983,27 @@
           <w:sz w:val="21"/>
           <w:szCs w:val="21"/>
         </w:rPr>
-        <w:t>"files"</w:t>
+        <w:t>"</w:t>
+      </w:r>
+      <w:proofErr w:type="gramStart"/>
+      <w:r>
+        <w:rPr>
+          <w:rFonts w:ascii="Consolas" w:eastAsia="Times New Roman" w:hAnsi="Consolas" w:cs="Times New Roman"/>
+          <w:color w:val="9CDCFE"/>
+          <w:sz w:val="21"/>
+          <w:szCs w:val="21"/>
+        </w:rPr>
+        <w:t>files</w:t>
+      </w:r>
+      <w:proofErr w:type="gramEnd"/>
+      <w:r>
+        <w:rPr>
+          <w:rFonts w:ascii="Consolas" w:eastAsia="Times New Roman" w:hAnsi="Consolas" w:cs="Times New Roman"/>
+          <w:color w:val="9CDCFE"/>
+          <w:sz w:val="21"/>
+          <w:szCs w:val="21"/>
+        </w:rPr>
+        <w:t>"</w:t>
       </w:r>
       <w:r>
         <w:rPr>
@@ -728,7 +1042,49 @@
           <w:sz w:val="21"/>
           <w:szCs w:val="21"/>
         </w:rPr>
-        <w:t>"src/index.ts"</w:t>
+        <w:t>"</w:t>
+      </w:r>
+      <w:proofErr w:type="spellStart"/>
+      <w:proofErr w:type="gramStart"/>
+      <w:r>
+        <w:rPr>
+          <w:rFonts w:ascii="Consolas" w:eastAsia="Times New Roman" w:hAnsi="Consolas" w:cs="Times New Roman"/>
+          <w:color w:val="CE9178"/>
+          <w:sz w:val="21"/>
+          <w:szCs w:val="21"/>
+        </w:rPr>
+        <w:t>src</w:t>
+      </w:r>
+      <w:proofErr w:type="spellEnd"/>
+      <w:r>
+        <w:rPr>
+          <w:rFonts w:ascii="Consolas" w:eastAsia="Times New Roman" w:hAnsi="Consolas" w:cs="Times New Roman"/>
+          <w:color w:val="CE9178"/>
+          <w:sz w:val="21"/>
+          <w:szCs w:val="21"/>
+        </w:rPr>
+        <w:t>/</w:t>
+      </w:r>
+      <w:proofErr w:type="spellStart"/>
+      <w:r>
+        <w:rPr>
+          <w:rFonts w:ascii="Consolas" w:eastAsia="Times New Roman" w:hAnsi="Consolas" w:cs="Times New Roman"/>
+          <w:color w:val="CE9178"/>
+          <w:sz w:val="21"/>
+          <w:szCs w:val="21"/>
+        </w:rPr>
+        <w:t>index.ts</w:t>
+      </w:r>
+      <w:proofErr w:type="spellEnd"/>
+      <w:proofErr w:type="gramEnd"/>
+      <w:r>
+        <w:rPr>
+          <w:rFonts w:ascii="Consolas" w:eastAsia="Times New Roman" w:hAnsi="Consolas" w:cs="Times New Roman"/>
+          <w:color w:val="CE9178"/>
+          <w:sz w:val="21"/>
+          <w:szCs w:val="21"/>
+        </w:rPr>
+        <w:t>"</w:t>
       </w:r>
     </w:p>
     <w:p>
@@ -780,7 +1136,29 @@
           <w:sz w:val="21"/>
           <w:szCs w:val="21"/>
         </w:rPr>
-        <w:t>"compilerOptions"</w:t>
+        <w:t>"</w:t>
+      </w:r>
+      <w:proofErr w:type="spellStart"/>
+      <w:proofErr w:type="gramStart"/>
+      <w:r>
+        <w:rPr>
+          <w:rFonts w:ascii="Consolas" w:eastAsia="Times New Roman" w:hAnsi="Consolas" w:cs="Times New Roman"/>
+          <w:color w:val="9CDCFE"/>
+          <w:sz w:val="21"/>
+          <w:szCs w:val="21"/>
+        </w:rPr>
+        <w:t>compilerOptions</w:t>
+      </w:r>
+      <w:proofErr w:type="spellEnd"/>
+      <w:proofErr w:type="gramEnd"/>
+      <w:r>
+        <w:rPr>
+          <w:rFonts w:ascii="Consolas" w:eastAsia="Times New Roman" w:hAnsi="Consolas" w:cs="Times New Roman"/>
+          <w:color w:val="9CDCFE"/>
+          <w:sz w:val="21"/>
+          <w:szCs w:val="21"/>
+        </w:rPr>
+        <w:t>"</w:t>
       </w:r>
       <w:r>
         <w:rPr>
@@ -819,7 +1197,29 @@
           <w:sz w:val="21"/>
           <w:szCs w:val="21"/>
         </w:rPr>
-        <w:t>"noImplicitAny"</w:t>
+        <w:t>"</w:t>
+      </w:r>
+      <w:proofErr w:type="spellStart"/>
+      <w:proofErr w:type="gramStart"/>
+      <w:r>
+        <w:rPr>
+          <w:rFonts w:ascii="Consolas" w:eastAsia="Times New Roman" w:hAnsi="Consolas" w:cs="Times New Roman"/>
+          <w:color w:val="9CDCFE"/>
+          <w:sz w:val="21"/>
+          <w:szCs w:val="21"/>
+        </w:rPr>
+        <w:t>noImplicitAny</w:t>
+      </w:r>
+      <w:proofErr w:type="spellEnd"/>
+      <w:proofErr w:type="gramEnd"/>
+      <w:r>
+        <w:rPr>
+          <w:rFonts w:ascii="Consolas" w:eastAsia="Times New Roman" w:hAnsi="Consolas" w:cs="Times New Roman"/>
+          <w:color w:val="9CDCFE"/>
+          <w:sz w:val="21"/>
+          <w:szCs w:val="21"/>
+        </w:rPr>
+        <w:t>"</w:t>
       </w:r>
       <w:r>
         <w:rPr>
@@ -876,7 +1276,27 @@
           <w:sz w:val="21"/>
           <w:szCs w:val="21"/>
         </w:rPr>
-        <w:t>"target"</w:t>
+        <w:t>"</w:t>
+      </w:r>
+      <w:proofErr w:type="gramStart"/>
+      <w:r>
+        <w:rPr>
+          <w:rFonts w:ascii="Consolas" w:eastAsia="Times New Roman" w:hAnsi="Consolas" w:cs="Times New Roman"/>
+          <w:color w:val="9CDCFE"/>
+          <w:sz w:val="21"/>
+          <w:szCs w:val="21"/>
+        </w:rPr>
+        <w:t>target</w:t>
+      </w:r>
+      <w:proofErr w:type="gramEnd"/>
+      <w:r>
+        <w:rPr>
+          <w:rFonts w:ascii="Consolas" w:eastAsia="Times New Roman" w:hAnsi="Consolas" w:cs="Times New Roman"/>
+          <w:color w:val="9CDCFE"/>
+          <w:sz w:val="21"/>
+          <w:szCs w:val="21"/>
+        </w:rPr>
+        <w:t>"</w:t>
       </w:r>
       <w:r>
         <w:rPr>
@@ -956,6 +1376,8 @@
           <w:szCs w:val="21"/>
         </w:rPr>
       </w:pPr>
+      <w:proofErr w:type="spellStart"/>
+      <w:proofErr w:type="gramStart"/>
       <w:r>
         <w:rPr>
           <w:rFonts w:ascii="Consolas" w:eastAsia="Times New Roman" w:hAnsi="Consolas" w:cs="Times New Roman"/>
@@ -965,6 +1387,8 @@
         </w:rPr>
         <w:t>var</w:t>
       </w:r>
+      <w:proofErr w:type="spellEnd"/>
+      <w:proofErr w:type="gramEnd"/>
       <w:r>
         <w:rPr>
           <w:rFonts w:ascii="Consolas" w:eastAsia="Times New Roman" w:hAnsi="Consolas" w:cs="Times New Roman"/>
@@ -1040,6 +1464,8 @@
           <w:szCs w:val="21"/>
         </w:rPr>
       </w:pPr>
+      <w:proofErr w:type="spellStart"/>
+      <w:proofErr w:type="gramStart"/>
       <w:r>
         <w:rPr>
           <w:rFonts w:ascii="Consolas" w:eastAsia="Times New Roman" w:hAnsi="Consolas" w:cs="Times New Roman"/>
@@ -1049,6 +1475,8 @@
         </w:rPr>
         <w:t>var</w:t>
       </w:r>
+      <w:proofErr w:type="spellEnd"/>
+      <w:proofErr w:type="gramEnd"/>
       <w:r>
         <w:rPr>
           <w:rFonts w:ascii="Consolas" w:eastAsia="Times New Roman" w:hAnsi="Consolas" w:cs="Times New Roman"/>
@@ -1058,6 +1486,7 @@
         </w:rPr>
         <w:t xml:space="preserve"> </w:t>
       </w:r>
+      <w:proofErr w:type="spellStart"/>
       <w:r>
         <w:rPr>
           <w:rFonts w:ascii="Consolas" w:eastAsia="Times New Roman" w:hAnsi="Consolas" w:cs="Times New Roman"/>
@@ -1067,6 +1496,7 @@
         </w:rPr>
         <w:t>ts</w:t>
       </w:r>
+      <w:proofErr w:type="spellEnd"/>
       <w:r>
         <w:rPr>
           <w:rFonts w:ascii="Consolas" w:eastAsia="Times New Roman" w:hAnsi="Consolas" w:cs="Times New Roman"/>
@@ -1124,6 +1554,8 @@
           <w:szCs w:val="21"/>
         </w:rPr>
       </w:pPr>
+      <w:proofErr w:type="spellStart"/>
+      <w:proofErr w:type="gramStart"/>
       <w:r>
         <w:rPr>
           <w:rFonts w:ascii="Consolas" w:eastAsia="Times New Roman" w:hAnsi="Consolas" w:cs="Times New Roman"/>
@@ -1133,6 +1565,8 @@
         </w:rPr>
         <w:t>var</w:t>
       </w:r>
+      <w:proofErr w:type="spellEnd"/>
+      <w:proofErr w:type="gramEnd"/>
       <w:r>
         <w:rPr>
           <w:rFonts w:ascii="Consolas" w:eastAsia="Times New Roman" w:hAnsi="Consolas" w:cs="Times New Roman"/>
@@ -1142,6 +1576,7 @@
         </w:rPr>
         <w:t xml:space="preserve"> </w:t>
       </w:r>
+      <w:proofErr w:type="spellStart"/>
       <w:r>
         <w:rPr>
           <w:rFonts w:ascii="Consolas" w:eastAsia="Times New Roman" w:hAnsi="Consolas" w:cs="Times New Roman"/>
@@ -1151,6 +1586,7 @@
         </w:rPr>
         <w:t>tsProject</w:t>
       </w:r>
+      <w:proofErr w:type="spellEnd"/>
       <w:r>
         <w:rPr>
           <w:rFonts w:ascii="Consolas" w:eastAsia="Times New Roman" w:hAnsi="Consolas" w:cs="Times New Roman"/>
@@ -1160,6 +1596,7 @@
         </w:rPr>
         <w:t xml:space="preserve"> = </w:t>
       </w:r>
+      <w:proofErr w:type="spellStart"/>
       <w:r>
         <w:rPr>
           <w:rFonts w:ascii="Consolas" w:eastAsia="Times New Roman" w:hAnsi="Consolas" w:cs="Times New Roman"/>
@@ -1187,6 +1624,7 @@
         </w:rPr>
         <w:t>createProject</w:t>
       </w:r>
+      <w:proofErr w:type="spellEnd"/>
       <w:r>
         <w:rPr>
           <w:rFonts w:ascii="Consolas" w:eastAsia="Times New Roman" w:hAnsi="Consolas" w:cs="Times New Roman"/>
@@ -1203,7 +1641,27 @@
           <w:sz w:val="21"/>
           <w:szCs w:val="21"/>
         </w:rPr>
-        <w:t>"tsconfig.json"</w:t>
+        <w:t>"</w:t>
+      </w:r>
+      <w:proofErr w:type="spellStart"/>
+      <w:r>
+        <w:rPr>
+          <w:rFonts w:ascii="Consolas" w:eastAsia="Times New Roman" w:hAnsi="Consolas" w:cs="Times New Roman"/>
+          <w:color w:val="CE9178"/>
+          <w:sz w:val="21"/>
+          <w:szCs w:val="21"/>
+        </w:rPr>
+        <w:t>tsconfig.json</w:t>
+      </w:r>
+      <w:proofErr w:type="spellEnd"/>
+      <w:r>
+        <w:rPr>
+          <w:rFonts w:ascii="Consolas" w:eastAsia="Times New Roman" w:hAnsi="Consolas" w:cs="Times New Roman"/>
+          <w:color w:val="CE9178"/>
+          <w:sz w:val="21"/>
+          <w:szCs w:val="21"/>
+        </w:rPr>
+        <w:t>"</w:t>
       </w:r>
       <w:r>
         <w:rPr>
@@ -1238,6 +1696,8 @@
           <w:szCs w:val="21"/>
         </w:rPr>
       </w:pPr>
+      <w:proofErr w:type="spellStart"/>
+      <w:proofErr w:type="gramStart"/>
       <w:r>
         <w:rPr>
           <w:rFonts w:ascii="Consolas" w:eastAsia="Times New Roman" w:hAnsi="Consolas" w:cs="Times New Roman"/>
@@ -1265,6 +1725,7 @@
         </w:rPr>
         <w:t>task</w:t>
       </w:r>
+      <w:proofErr w:type="spellEnd"/>
       <w:r>
         <w:rPr>
           <w:rFonts w:ascii="Consolas" w:eastAsia="Times New Roman" w:hAnsi="Consolas" w:cs="Times New Roman"/>
@@ -1274,6 +1735,7 @@
         </w:rPr>
         <w:t>(</w:t>
       </w:r>
+      <w:proofErr w:type="gramEnd"/>
       <w:r>
         <w:rPr>
           <w:rFonts w:ascii="Consolas" w:eastAsia="Times New Roman" w:hAnsi="Consolas" w:cs="Times New Roman"/>
@@ -1331,6 +1793,7 @@
         </w:rPr>
         <w:t xml:space="preserve">    </w:t>
       </w:r>
+      <w:proofErr w:type="gramStart"/>
       <w:r>
         <w:rPr>
           <w:rFonts w:ascii="Consolas" w:eastAsia="Times New Roman" w:hAnsi="Consolas" w:cs="Times New Roman"/>
@@ -1340,6 +1803,7 @@
         </w:rPr>
         <w:t>return</w:t>
       </w:r>
+      <w:proofErr w:type="gramEnd"/>
       <w:r>
         <w:rPr>
           <w:rFonts w:ascii="Consolas" w:eastAsia="Times New Roman" w:hAnsi="Consolas" w:cs="Times New Roman"/>
@@ -1349,6 +1813,7 @@
         </w:rPr>
         <w:t xml:space="preserve"> </w:t>
       </w:r>
+      <w:proofErr w:type="spellStart"/>
       <w:r>
         <w:rPr>
           <w:rFonts w:ascii="Consolas" w:eastAsia="Times New Roman" w:hAnsi="Consolas" w:cs="Times New Roman"/>
@@ -1376,6 +1841,7 @@
         </w:rPr>
         <w:t>src</w:t>
       </w:r>
+      <w:proofErr w:type="spellEnd"/>
       <w:r>
         <w:rPr>
           <w:rFonts w:ascii="Consolas" w:eastAsia="Times New Roman" w:hAnsi="Consolas" w:cs="Times New Roman"/>
@@ -1406,6 +1872,7 @@
         </w:rPr>
         <w:t xml:space="preserve">        .</w:t>
       </w:r>
+      <w:proofErr w:type="gramStart"/>
       <w:r>
         <w:rPr>
           <w:rFonts w:ascii="Consolas" w:eastAsia="Times New Roman" w:hAnsi="Consolas" w:cs="Times New Roman"/>
@@ -1424,6 +1891,8 @@
         </w:rPr>
         <w:t>(</w:t>
       </w:r>
+      <w:proofErr w:type="spellStart"/>
+      <w:proofErr w:type="gramEnd"/>
       <w:r>
         <w:rPr>
           <w:rFonts w:ascii="Consolas" w:eastAsia="Times New Roman" w:hAnsi="Consolas" w:cs="Times New Roman"/>
@@ -1433,6 +1902,7 @@
         </w:rPr>
         <w:t>tsProject</w:t>
       </w:r>
+      <w:proofErr w:type="spellEnd"/>
       <w:r>
         <w:rPr>
           <w:rFonts w:ascii="Consolas" w:eastAsia="Times New Roman" w:hAnsi="Consolas" w:cs="Times New Roman"/>
@@ -1463,6 +1933,8 @@
         </w:rPr>
         <w:t xml:space="preserve">        .</w:t>
       </w:r>
+      <w:proofErr w:type="spellStart"/>
+      <w:proofErr w:type="gramStart"/>
       <w:r>
         <w:rPr>
           <w:rFonts w:ascii="Consolas" w:eastAsia="Times New Roman" w:hAnsi="Consolas" w:cs="Times New Roman"/>
@@ -1490,6 +1962,7 @@
         </w:rPr>
         <w:t>pipe</w:t>
       </w:r>
+      <w:proofErr w:type="spellEnd"/>
       <w:r>
         <w:rPr>
           <w:rFonts w:ascii="Consolas" w:eastAsia="Times New Roman" w:hAnsi="Consolas" w:cs="Times New Roman"/>
@@ -1499,6 +1972,8 @@
         </w:rPr>
         <w:t>(</w:t>
       </w:r>
+      <w:proofErr w:type="spellStart"/>
+      <w:proofErr w:type="gramEnd"/>
       <w:r>
         <w:rPr>
           <w:rFonts w:ascii="Consolas" w:eastAsia="Times New Roman" w:hAnsi="Consolas" w:cs="Times New Roman"/>
@@ -1526,6 +2001,7 @@
         </w:rPr>
         <w:t>dest</w:t>
       </w:r>
+      <w:proofErr w:type="spellEnd"/>
       <w:r>
         <w:rPr>
           <w:rFonts w:ascii="Consolas" w:eastAsia="Times New Roman" w:hAnsi="Consolas" w:cs="Times New Roman"/>
@@ -1542,7 +2018,27 @@
           <w:sz w:val="21"/>
           <w:szCs w:val="21"/>
         </w:rPr>
-        <w:t>"dist"</w:t>
+        <w:t>"</w:t>
+      </w:r>
+      <w:proofErr w:type="spellStart"/>
+      <w:r>
+        <w:rPr>
+          <w:rFonts w:ascii="Consolas" w:eastAsia="Times New Roman" w:hAnsi="Consolas" w:cs="Times New Roman"/>
+          <w:color w:val="CE9178"/>
+          <w:sz w:val="21"/>
+          <w:szCs w:val="21"/>
+        </w:rPr>
+        <w:t>dist</w:t>
+      </w:r>
+      <w:proofErr w:type="spellEnd"/>
+      <w:r>
+        <w:rPr>
+          <w:rFonts w:ascii="Consolas" w:eastAsia="Times New Roman" w:hAnsi="Consolas" w:cs="Times New Roman"/>
+          <w:color w:val="CE9178"/>
+          <w:sz w:val="21"/>
+          <w:szCs w:val="21"/>
+        </w:rPr>
+        <w:t>"</w:t>
       </w:r>
       <w:r>
         <w:rPr>
@@ -1577,8 +2073,21 @@
     </w:p>
     <w:p>
       <w:r>
-        <w:t>Manually change index.d.ts file for hapi</w:t>
-      </w:r>
+        <w:t xml:space="preserve">Manually change </w:t>
+      </w:r>
+      <w:proofErr w:type="spellStart"/>
+      <w:r>
+        <w:t>index.d.ts</w:t>
+      </w:r>
+      <w:proofErr w:type="spellEnd"/>
+      <w:r>
+        <w:t xml:space="preserve"> file for </w:t>
+      </w:r>
+      <w:proofErr w:type="spellStart"/>
+      <w:r>
+        <w:t>hapi</w:t>
+      </w:r>
+      <w:proofErr w:type="spellEnd"/>
     </w:p>
     <w:p>
       <w:hyperlink r:id="rId7" w:history="1">
@@ -1590,6 +2099,73 @@
         </w:r>
       </w:hyperlink>
     </w:p>
+    <w:p/>
+    <w:p>
+      <w:proofErr w:type="gramStart"/>
+      <w:r>
+        <w:t>install</w:t>
+      </w:r>
+      <w:proofErr w:type="gramEnd"/>
+      <w:r>
+        <w:t xml:space="preserve"> cosmos </w:t>
+      </w:r>
+      <w:proofErr w:type="spellStart"/>
+      <w:r>
+        <w:t>db</w:t>
+      </w:r>
+      <w:proofErr w:type="spellEnd"/>
+      <w:r>
+        <w:t xml:space="preserve"> emulator and navigate to</w:t>
+      </w:r>
+    </w:p>
+    <w:p>
+      <w:hyperlink r:id="rId8" w:history="1">
+        <w:r>
+          <w:rPr>
+            <w:rStyle w:val="Hyperlink"/>
+          </w:rPr>
+          <w:t>https://localhost:8081/_explorer/index.html</w:t>
+        </w:r>
+      </w:hyperlink>
+    </w:p>
+    <w:p/>
+    <w:p>
+      <w:r>
+        <w:t xml:space="preserve">C:\Beoing\RESTfulWebAPI&gt;npm install </w:t>
+      </w:r>
+      <w:proofErr w:type="spellStart"/>
+      <w:r>
+        <w:t>async</w:t>
+      </w:r>
+      <w:proofErr w:type="spellEnd"/>
+      <w:r>
+        <w:t xml:space="preserve"> </w:t>
+      </w:r>
+      <w:r>
+        <w:t>–</w:t>
+      </w:r>
+      <w:r>
+        <w:t>save</w:t>
+      </w:r>
+    </w:p>
+    <w:p>
+      <w:r>
+        <w:t>C:\Beoing\RESTfulWebAPI&gt;npm install @azure/cosmos</w:t>
+      </w:r>
+    </w:p>
+    <w:p/>
+    <w:p>
+      <w:hyperlink r:id="rId9" w:history="1">
+        <w:r>
+          <w:rPr>
+            <w:rStyle w:val="Hyperlink"/>
+          </w:rPr>
+          <w:t>https://docs.microsoft.com/en-us/azure/cosmos-db/sql-api-nodejs-application</w:t>
+        </w:r>
+      </w:hyperlink>
+    </w:p>
+    <w:p/>
+    <w:p/>
     <w:p>
       <w:bookmarkStart w:id="0" w:name="_GoBack"/>
       <w:bookmarkEnd w:id="0"/>

</xml_diff>

<commit_message>
implement update member by member_id
</commit_message>
<xml_diff>
--- a/assignment.docx
+++ b/assignment.docx
@@ -19,9 +19,30 @@
           <w:sz w:val="24"/>
           <w:szCs w:val="24"/>
         </w:rPr>
-        <w:t xml:space="preserve">Hi </w:t>
-      </w:r>
-      <w:proofErr w:type="spellStart"/>
+        <w:t>Hi Kranthi,</w:t>
+      </w:r>
+    </w:p>
+    <w:p>
+      <w:pPr>
+        <w:shd w:val="clear" w:color="auto" w:fill="FFFFFF"/>
+        <w:rPr>
+          <w:rFonts w:ascii="Calibri" w:eastAsia="Times New Roman" w:hAnsi="Calibri" w:cs="Calibri"/>
+          <w:color w:val="000000"/>
+          <w:sz w:val="24"/>
+          <w:szCs w:val="24"/>
+        </w:rPr>
+      </w:pPr>
+    </w:p>
+    <w:p>
+      <w:pPr>
+        <w:shd w:val="clear" w:color="auto" w:fill="FFFFFF"/>
+        <w:rPr>
+          <w:rFonts w:ascii="Calibri" w:eastAsia="Times New Roman" w:hAnsi="Calibri" w:cs="Calibri"/>
+          <w:color w:val="000000"/>
+          <w:sz w:val="24"/>
+          <w:szCs w:val="24"/>
+        </w:rPr>
+      </w:pPr>
       <w:r>
         <w:rPr>
           <w:rFonts w:ascii="Calibri" w:eastAsia="Times New Roman" w:hAnsi="Calibri" w:cs="Calibri"/>
@@ -29,9 +50,19 @@
           <w:sz w:val="24"/>
           <w:szCs w:val="24"/>
         </w:rPr>
-        <w:t>Kranthi</w:t>
-      </w:r>
-      <w:proofErr w:type="spellEnd"/>
+        <w:t>Please get customer response and assignment details</w:t>
+      </w:r>
+    </w:p>
+    <w:p>
+      <w:pPr>
+        <w:shd w:val="clear" w:color="auto" w:fill="FFFFFF"/>
+        <w:rPr>
+          <w:rFonts w:ascii="Calibri" w:eastAsia="Times New Roman" w:hAnsi="Calibri" w:cs="Calibri"/>
+          <w:color w:val="000000"/>
+          <w:sz w:val="24"/>
+          <w:szCs w:val="24"/>
+        </w:rPr>
+      </w:pPr>
       <w:r>
         <w:rPr>
           <w:rFonts w:ascii="Calibri" w:eastAsia="Times New Roman" w:hAnsi="Calibri" w:cs="Calibri"/>
@@ -39,7 +70,7 @@
           <w:sz w:val="24"/>
           <w:szCs w:val="24"/>
         </w:rPr>
-        <w:t>,</w:t>
+        <w:t>============================================</w:t>
       </w:r>
     </w:p>
     <w:p>
@@ -52,105 +83,14 @@
           <w:szCs w:val="24"/>
         </w:rPr>
       </w:pPr>
-    </w:p>
-    <w:p>
-      <w:pPr>
-        <w:shd w:val="clear" w:color="auto" w:fill="FFFFFF"/>
-        <w:rPr>
-          <w:rFonts w:ascii="Calibri" w:eastAsia="Times New Roman" w:hAnsi="Calibri" w:cs="Calibri"/>
-          <w:color w:val="000000"/>
-          <w:sz w:val="24"/>
-          <w:szCs w:val="24"/>
-        </w:rPr>
-      </w:pPr>
-      <w:r>
-        <w:rPr>
-          <w:rFonts w:ascii="Calibri" w:eastAsia="Times New Roman" w:hAnsi="Calibri" w:cs="Calibri"/>
-          <w:color w:val="002060"/>
-          <w:sz w:val="24"/>
-          <w:szCs w:val="24"/>
-        </w:rPr>
-        <w:t>Please get customer response and assignment details</w:t>
-      </w:r>
-    </w:p>
-    <w:p>
-      <w:pPr>
-        <w:shd w:val="clear" w:color="auto" w:fill="FFFFFF"/>
-        <w:rPr>
-          <w:rFonts w:ascii="Calibri" w:eastAsia="Times New Roman" w:hAnsi="Calibri" w:cs="Calibri"/>
-          <w:color w:val="000000"/>
-          <w:sz w:val="24"/>
-          <w:szCs w:val="24"/>
-        </w:rPr>
-      </w:pPr>
-      <w:r>
-        <w:rPr>
-          <w:rFonts w:ascii="Calibri" w:eastAsia="Times New Roman" w:hAnsi="Calibri" w:cs="Calibri"/>
-          <w:color w:val="002060"/>
-          <w:sz w:val="24"/>
-          <w:szCs w:val="24"/>
-        </w:rPr>
-        <w:t>============================================</w:t>
-      </w:r>
-    </w:p>
-    <w:p>
-      <w:pPr>
-        <w:shd w:val="clear" w:color="auto" w:fill="FFFFFF"/>
-        <w:rPr>
-          <w:rFonts w:ascii="Calibri" w:eastAsia="Times New Roman" w:hAnsi="Calibri" w:cs="Calibri"/>
-          <w:color w:val="000000"/>
-          <w:sz w:val="24"/>
-          <w:szCs w:val="24"/>
-        </w:rPr>
-      </w:pPr>
-      <w:r>
-        <w:rPr>
-          <w:rFonts w:ascii="Calibri" w:eastAsia="Times New Roman" w:hAnsi="Calibri" w:cs="Calibri"/>
-          <w:color w:val="000000"/>
-          <w:sz w:val="24"/>
-          <w:szCs w:val="24"/>
-        </w:rPr>
-        <w:t xml:space="preserve">It was a please to meet </w:t>
-      </w:r>
-      <w:proofErr w:type="spellStart"/>
-      <w:r>
-        <w:rPr>
-          <w:rFonts w:ascii="Calibri" w:eastAsia="Times New Roman" w:hAnsi="Calibri" w:cs="Calibri"/>
-          <w:color w:val="000000"/>
-          <w:sz w:val="24"/>
-          <w:szCs w:val="24"/>
-        </w:rPr>
-        <w:t>Kranthi</w:t>
-      </w:r>
-      <w:proofErr w:type="spellEnd"/>
-      <w:r>
-        <w:rPr>
-          <w:rFonts w:ascii="Calibri" w:eastAsia="Times New Roman" w:hAnsi="Calibri" w:cs="Calibri"/>
-          <w:color w:val="000000"/>
-          <w:sz w:val="24"/>
-          <w:szCs w:val="24"/>
-        </w:rPr>
-        <w:t xml:space="preserve">.  He does have a wide range of experience. However we were not able to get an assessment of his skills/experience for the specific requirements for a </w:t>
-      </w:r>
-      <w:proofErr w:type="spellStart"/>
-      <w:r>
-        <w:rPr>
-          <w:rFonts w:ascii="Calibri" w:eastAsia="Times New Roman" w:hAnsi="Calibri" w:cs="Calibri"/>
-          <w:color w:val="000000"/>
-          <w:sz w:val="24"/>
-          <w:szCs w:val="24"/>
-        </w:rPr>
-        <w:t>Bifrost</w:t>
-      </w:r>
-      <w:proofErr w:type="spellEnd"/>
-      <w:r>
-        <w:rPr>
-          <w:rFonts w:ascii="Calibri" w:eastAsia="Times New Roman" w:hAnsi="Calibri" w:cs="Calibri"/>
-          <w:color w:val="000000"/>
-          <w:sz w:val="24"/>
-          <w:szCs w:val="24"/>
-        </w:rPr>
-        <w:t xml:space="preserve"> Dev role.  As I had mentioned before it would be great if he can work on this assignment, which we are hoping will showcase his qualifications.</w:t>
+      <w:r>
+        <w:rPr>
+          <w:rFonts w:ascii="Calibri" w:eastAsia="Times New Roman" w:hAnsi="Calibri" w:cs="Calibri"/>
+          <w:color w:val="000000"/>
+          <w:sz w:val="24"/>
+          <w:szCs w:val="24"/>
+        </w:rPr>
+        <w:t>It was a please to meet Kranthi.  He does have a wide range of experience. However we were not able to get an assessment of his skills/experience for the specific requirements for a Bifrost Dev role.  As I had mentioned before it would be great if he can work on this assignment, which we are hoping will showcase his qualifications.</w:t>
       </w:r>
     </w:p>
     <w:p>
@@ -265,27 +205,7 @@
           <w:sz w:val="24"/>
           <w:szCs w:val="24"/>
         </w:rPr>
-        <w:t xml:space="preserve">Use </w:t>
-      </w:r>
-      <w:proofErr w:type="spellStart"/>
-      <w:r>
-        <w:rPr>
-          <w:rFonts w:ascii="Calibri" w:eastAsia="Times New Roman" w:hAnsi="Calibri" w:cs="Calibri"/>
-          <w:color w:val="002060"/>
-          <w:sz w:val="24"/>
-          <w:szCs w:val="24"/>
-        </w:rPr>
-        <w:t>Hapi</w:t>
-      </w:r>
-      <w:proofErr w:type="spellEnd"/>
-      <w:r>
-        <w:rPr>
-          <w:rFonts w:ascii="Calibri" w:eastAsia="Times New Roman" w:hAnsi="Calibri" w:cs="Calibri"/>
-          <w:color w:val="002060"/>
-          <w:sz w:val="24"/>
-          <w:szCs w:val="24"/>
-        </w:rPr>
-        <w:t xml:space="preserve"> as the web framework</w:t>
+        <w:t>Use Hapi as the web framework</w:t>
       </w:r>
     </w:p>
     <w:p>
@@ -304,7 +224,6 @@
           <w:szCs w:val="24"/>
         </w:rPr>
       </w:pPr>
-      <w:proofErr w:type="spellStart"/>
       <w:r>
         <w:rPr>
           <w:rFonts w:ascii="Calibri" w:eastAsia="Times New Roman" w:hAnsi="Calibri" w:cs="Calibri"/>
@@ -312,17 +231,7 @@
           <w:sz w:val="24"/>
           <w:szCs w:val="24"/>
         </w:rPr>
-        <w:t>Git</w:t>
-      </w:r>
-      <w:proofErr w:type="spellEnd"/>
-      <w:r>
-        <w:rPr>
-          <w:rFonts w:ascii="Calibri" w:eastAsia="Times New Roman" w:hAnsi="Calibri" w:cs="Calibri"/>
-          <w:color w:val="002060"/>
-          <w:sz w:val="24"/>
-          <w:szCs w:val="24"/>
-        </w:rPr>
-        <w:t xml:space="preserve"> for source control</w:t>
+        <w:t>Git for source control</w:t>
       </w:r>
     </w:p>
     <w:p>
@@ -341,7 +250,6 @@
           <w:szCs w:val="24"/>
         </w:rPr>
       </w:pPr>
-      <w:proofErr w:type="spellStart"/>
       <w:r>
         <w:rPr>
           <w:rFonts w:ascii="Calibri" w:eastAsia="Times New Roman" w:hAnsi="Calibri" w:cs="Calibri"/>
@@ -349,17 +257,7 @@
           <w:sz w:val="24"/>
           <w:szCs w:val="24"/>
         </w:rPr>
-        <w:t>CosmosDB</w:t>
-      </w:r>
-      <w:proofErr w:type="spellEnd"/>
-      <w:r>
-        <w:rPr>
-          <w:rFonts w:ascii="Calibri" w:eastAsia="Times New Roman" w:hAnsi="Calibri" w:cs="Calibri"/>
-          <w:color w:val="002060"/>
-          <w:sz w:val="24"/>
-          <w:szCs w:val="24"/>
-        </w:rPr>
-        <w:t xml:space="preserve"> for persistent storage (If cosmos not available, you can use SQLite)</w:t>
+        <w:t>CosmosDB for persistent storage (If cosmos not available, you can use SQLite)</w:t>
       </w:r>
     </w:p>
     <w:p>
@@ -437,39 +335,8 @@
           <w:sz w:val="24"/>
           <w:szCs w:val="24"/>
         </w:rPr>
-        <w:t xml:space="preserve">Include Gulp or some build tool to </w:t>
-      </w:r>
-      <w:proofErr w:type="spellStart"/>
-      <w:r>
-        <w:rPr>
-          <w:rFonts w:ascii="Calibri" w:eastAsia="Times New Roman" w:hAnsi="Calibri" w:cs="Calibri"/>
-          <w:color w:val="002060"/>
-          <w:sz w:val="24"/>
-          <w:szCs w:val="24"/>
-        </w:rPr>
-        <w:t>transpile</w:t>
-      </w:r>
-      <w:proofErr w:type="spellEnd"/>
-      <w:r>
-        <w:rPr>
-          <w:rFonts w:ascii="Calibri" w:eastAsia="Times New Roman" w:hAnsi="Calibri" w:cs="Calibri"/>
-          <w:color w:val="002060"/>
-          <w:sz w:val="24"/>
-          <w:szCs w:val="24"/>
-        </w:rPr>
-        <w:t xml:space="preserve"> from Typescript to </w:t>
-      </w:r>
-      <w:proofErr w:type="spellStart"/>
-      <w:r>
-        <w:rPr>
-          <w:rFonts w:ascii="Calibri" w:eastAsia="Times New Roman" w:hAnsi="Calibri" w:cs="Calibri"/>
-          <w:color w:val="002060"/>
-          <w:sz w:val="24"/>
-          <w:szCs w:val="24"/>
-        </w:rPr>
-        <w:t>javascript</w:t>
-      </w:r>
-      <w:proofErr w:type="spellEnd"/>
+        <w:t>Include Gulp or some build tool to transpile from Typescript to javascript</w:t>
+      </w:r>
     </w:p>
     <w:p>
       <w:pPr>
@@ -632,25 +499,14 @@
           <w:szCs w:val="24"/>
         </w:rPr>
       </w:pPr>
-      <w:proofErr w:type="spellStart"/>
-      <w:r>
-        <w:rPr>
-          <w:rFonts w:ascii="Calibri" w:eastAsia="Times New Roman" w:hAnsi="Calibri" w:cs="Calibri"/>
-          <w:color w:val="000000"/>
-          <w:sz w:val="24"/>
-          <w:szCs w:val="24"/>
-        </w:rPr>
-        <w:t>CommandLine</w:t>
-      </w:r>
-      <w:proofErr w:type="spellEnd"/>
-      <w:r>
-        <w:rPr>
-          <w:rFonts w:ascii="Calibri" w:eastAsia="Times New Roman" w:hAnsi="Calibri" w:cs="Calibri"/>
-          <w:color w:val="000000"/>
-          <w:sz w:val="24"/>
-          <w:szCs w:val="24"/>
-        </w:rPr>
-        <w:t>:</w:t>
+      <w:r>
+        <w:rPr>
+          <w:rFonts w:ascii="Calibri" w:eastAsia="Times New Roman" w:hAnsi="Calibri" w:cs="Calibri"/>
+          <w:color w:val="000000"/>
+          <w:sz w:val="24"/>
+          <w:szCs w:val="24"/>
+        </w:rPr>
+        <w:t>CommandLine:</w:t>
       </w:r>
     </w:p>
     <w:p>
@@ -686,72 +542,26 @@
     </w:p>
     <w:p>
       <w:r>
-        <w:t xml:space="preserve">C:\Beoing\RESTfulWebAPI&gt;npm </w:t>
-      </w:r>
-      <w:proofErr w:type="gramStart"/>
-      <w:r>
-        <w:t>install</w:t>
-      </w:r>
-      <w:proofErr w:type="gramEnd"/>
-      <w:r>
-        <w:t xml:space="preserve"> </w:t>
-      </w:r>
-      <w:proofErr w:type="spellStart"/>
-      <w:r>
-        <w:t>hapi</w:t>
-      </w:r>
-      <w:proofErr w:type="spellEnd"/>
-    </w:p>
-    <w:p>
-      <w:r>
-        <w:t>C:\Beoing\RESTfulWebAPI&gt;npm install @types/</w:t>
-      </w:r>
-      <w:proofErr w:type="spellStart"/>
-      <w:r>
-        <w:t>hapi</w:t>
-      </w:r>
-      <w:proofErr w:type="spellEnd"/>
-    </w:p>
-    <w:p>
-      <w:proofErr w:type="spellStart"/>
-      <w:proofErr w:type="gramStart"/>
+        <w:t>C:\Beoing\RESTfulWebAPI&gt;npm install hapi</w:t>
+      </w:r>
+    </w:p>
+    <w:p>
+      <w:r>
+        <w:t>C:\Beoing\RESTfulWebAPI&gt;npm install @types/hapi</w:t>
+      </w:r>
+    </w:p>
+    <w:p>
       <w:r>
         <w:rPr>
           <w:rFonts w:ascii="Consolas" w:hAnsi="Consolas"/>
           <w:shd w:val="clear" w:color="auto" w:fill="F7F7F7"/>
         </w:rPr>
-        <w:t>npm</w:t>
-      </w:r>
-      <w:proofErr w:type="spellEnd"/>
-      <w:proofErr w:type="gramEnd"/>
-      <w:r>
-        <w:rPr>
-          <w:rFonts w:ascii="Consolas" w:hAnsi="Consolas"/>
-          <w:shd w:val="clear" w:color="auto" w:fill="F7F7F7"/>
-        </w:rPr>
-        <w:t xml:space="preserve"> install --save @types/</w:t>
-      </w:r>
-      <w:proofErr w:type="spellStart"/>
-      <w:r>
-        <w:rPr>
-          <w:rFonts w:ascii="Consolas" w:hAnsi="Consolas"/>
-          <w:shd w:val="clear" w:color="auto" w:fill="F7F7F7"/>
-        </w:rPr>
-        <w:t>hapi</w:t>
-      </w:r>
-      <w:proofErr w:type="spellEnd"/>
-    </w:p>
-    <w:p>
-      <w:r>
-        <w:t xml:space="preserve">C:\Beoing\RESTfulWebAPI&gt;npm </w:t>
-      </w:r>
-      <w:proofErr w:type="gramStart"/>
-      <w:r>
-        <w:t>install</w:t>
-      </w:r>
-      <w:proofErr w:type="gramEnd"/>
-      <w:r>
-        <w:t xml:space="preserve"> -g typescript</w:t>
+        <w:t>npm install --save @types/hapi</w:t>
+      </w:r>
+    </w:p>
+    <w:p>
+      <w:r>
+        <w:t>C:\Beoing\RESTfulWebAPI&gt;npm install -g typescript</w:t>
       </w:r>
     </w:p>
     <w:p>
@@ -782,8 +592,6 @@
           <w:szCs w:val="20"/>
         </w:rPr>
       </w:pPr>
-      <w:proofErr w:type="spellStart"/>
-      <w:proofErr w:type="gramStart"/>
       <w:r>
         <w:rPr>
           <w:rFonts w:ascii="Courier New" w:eastAsia="Times New Roman" w:hAnsi="Courier New" w:cs="Courier New"/>
@@ -792,59 +600,12 @@
           <w:szCs w:val="20"/>
           <w:shd w:val="clear" w:color="auto" w:fill="EEEEFF"/>
         </w:rPr>
-        <w:t>npm</w:t>
-      </w:r>
-      <w:proofErr w:type="spellEnd"/>
-      <w:proofErr w:type="gramEnd"/>
-      <w:r>
-        <w:rPr>
-          <w:rFonts w:ascii="Courier New" w:eastAsia="Times New Roman" w:hAnsi="Courier New" w:cs="Courier New"/>
-          <w:color w:val="000000"/>
-          <w:sz w:val="20"/>
-          <w:szCs w:val="20"/>
-          <w:shd w:val="clear" w:color="auto" w:fill="EEEEFF"/>
-        </w:rPr>
-        <w:t xml:space="preserve"> install </w:t>
-      </w:r>
-      <w:proofErr w:type="spellStart"/>
-      <w:r>
-        <w:rPr>
-          <w:rFonts w:ascii="Courier New" w:eastAsia="Times New Roman" w:hAnsi="Courier New" w:cs="Courier New"/>
-          <w:color w:val="000000"/>
-          <w:sz w:val="20"/>
-          <w:szCs w:val="20"/>
-          <w:shd w:val="clear" w:color="auto" w:fill="EEEEFF"/>
-        </w:rPr>
-        <w:t>typings</w:t>
-      </w:r>
-      <w:proofErr w:type="spellEnd"/>
-      <w:r>
-        <w:rPr>
-          <w:rFonts w:ascii="Courier New" w:eastAsia="Times New Roman" w:hAnsi="Courier New" w:cs="Courier New"/>
-          <w:color w:val="000000"/>
-          <w:sz w:val="20"/>
-          <w:szCs w:val="20"/>
-          <w:shd w:val="clear" w:color="auto" w:fill="EEEEFF"/>
-        </w:rPr>
-        <w:t xml:space="preserve"> --global</w:t>
-      </w:r>
-    </w:p>
-    <w:p>
-      <w:r>
-        <w:t xml:space="preserve">C:\Beoing\RESTfulWebAPI&gt;typings install </w:t>
-      </w:r>
-      <w:proofErr w:type="spellStart"/>
-      <w:proofErr w:type="gramStart"/>
-      <w:r>
-        <w:t>dt~</w:t>
-      </w:r>
-      <w:proofErr w:type="gramEnd"/>
-      <w:r>
-        <w:t>hapi</w:t>
-      </w:r>
-      <w:proofErr w:type="spellEnd"/>
-      <w:r>
-        <w:t xml:space="preserve"> </w:t>
+        <w:t>npm install typings --global</w:t>
+      </w:r>
+    </w:p>
+    <w:p>
+      <w:r>
+        <w:t xml:space="preserve">C:\Beoing\RESTfulWebAPI&gt;typings install dt~hapi </w:t>
       </w:r>
       <w:r>
         <w:t>–</w:t>
@@ -854,7 +615,6 @@
       </w:r>
     </w:p>
     <w:p>
-      <w:proofErr w:type="spellStart"/>
       <w:r>
         <w:rPr>
           <w:rFonts w:ascii="Courier New" w:hAnsi="Courier New" w:cs="Courier New"/>
@@ -863,77 +623,23 @@
           <w:szCs w:val="30"/>
           <w:shd w:val="clear" w:color="auto" w:fill="EEEEFF"/>
         </w:rPr>
-        <w:t>typings</w:t>
-      </w:r>
-      <w:proofErr w:type="spellEnd"/>
-      <w:r>
-        <w:rPr>
-          <w:rFonts w:ascii="Courier New" w:hAnsi="Courier New" w:cs="Courier New"/>
-          <w:color w:val="000000"/>
-          <w:sz w:val="30"/>
-          <w:szCs w:val="30"/>
-          <w:shd w:val="clear" w:color="auto" w:fill="EEEEFF"/>
-        </w:rPr>
-        <w:t xml:space="preserve"> install </w:t>
-      </w:r>
-      <w:proofErr w:type="spellStart"/>
-      <w:r>
-        <w:rPr>
-          <w:rFonts w:ascii="Courier New" w:hAnsi="Courier New" w:cs="Courier New"/>
-          <w:color w:val="000000"/>
-          <w:sz w:val="30"/>
-          <w:szCs w:val="30"/>
-          <w:shd w:val="clear" w:color="auto" w:fill="EEEEFF"/>
-        </w:rPr>
-        <w:t>dt~node</w:t>
-      </w:r>
-      <w:proofErr w:type="spellEnd"/>
-      <w:r>
-        <w:rPr>
-          <w:rFonts w:ascii="Courier New" w:hAnsi="Courier New" w:cs="Courier New"/>
-          <w:color w:val="000000"/>
-          <w:sz w:val="30"/>
-          <w:szCs w:val="30"/>
-          <w:shd w:val="clear" w:color="auto" w:fill="EEEEFF"/>
-        </w:rPr>
-        <w:t xml:space="preserve"> --global --save</w:t>
-      </w:r>
-    </w:p>
-    <w:p>
-      <w:r>
-        <w:t xml:space="preserve">C:\Beoing\RESTfulWebAPI&gt;npm </w:t>
-      </w:r>
-      <w:proofErr w:type="gramStart"/>
-      <w:r>
-        <w:t>install</w:t>
-      </w:r>
-      <w:proofErr w:type="gramEnd"/>
-      <w:r>
-        <w:t xml:space="preserve"> -g gulp-cli</w:t>
-      </w:r>
-    </w:p>
-    <w:p>
-      <w:r>
-        <w:t xml:space="preserve">C:\Beoing\RESTfulWebAPI&gt;npm </w:t>
-      </w:r>
-      <w:proofErr w:type="gramStart"/>
-      <w:r>
-        <w:t>install</w:t>
-      </w:r>
-      <w:proofErr w:type="gramEnd"/>
-      <w:r>
-        <w:t xml:space="preserve"> --save-dev typescript gulp gulp-typescript</w:t>
-      </w:r>
-    </w:p>
-    <w:p>
-      <w:r>
-        <w:t xml:space="preserve">Add </w:t>
-      </w:r>
-      <w:proofErr w:type="spellStart"/>
-      <w:r>
-        <w:t>tsconfig.json</w:t>
-      </w:r>
-      <w:proofErr w:type="spellEnd"/>
+        <w:t>typings install dt~node --global --save</w:t>
+      </w:r>
+    </w:p>
+    <w:p>
+      <w:r>
+        <w:t>C:\Beoing\RESTfulWebAPI&gt;npm install -g gulp-cli</w:t>
+      </w:r>
+    </w:p>
+    <w:p>
+      <w:r>
+        <w:t>C:\Beoing\RESTfulWebAPI&gt;npm install --save-dev typescript gulp gulp-typescript</w:t>
+      </w:r>
+    </w:p>
+    <w:p>
+      <w:r>
+        <w:t>Add tsconfig.json</w:t>
+      </w:r>
     </w:p>
     <w:p>
       <w:pPr>
@@ -983,27 +689,7 @@
           <w:sz w:val="21"/>
           <w:szCs w:val="21"/>
         </w:rPr>
-        <w:t>"</w:t>
-      </w:r>
-      <w:proofErr w:type="gramStart"/>
-      <w:r>
-        <w:rPr>
-          <w:rFonts w:ascii="Consolas" w:eastAsia="Times New Roman" w:hAnsi="Consolas" w:cs="Times New Roman"/>
-          <w:color w:val="9CDCFE"/>
-          <w:sz w:val="21"/>
-          <w:szCs w:val="21"/>
-        </w:rPr>
-        <w:t>files</w:t>
-      </w:r>
-      <w:proofErr w:type="gramEnd"/>
-      <w:r>
-        <w:rPr>
-          <w:rFonts w:ascii="Consolas" w:eastAsia="Times New Roman" w:hAnsi="Consolas" w:cs="Times New Roman"/>
-          <w:color w:val="9CDCFE"/>
-          <w:sz w:val="21"/>
-          <w:szCs w:val="21"/>
-        </w:rPr>
-        <w:t>"</w:t>
+        <w:t>"files"</w:t>
       </w:r>
       <w:r>
         <w:rPr>
@@ -1042,49 +728,7 @@
           <w:sz w:val="21"/>
           <w:szCs w:val="21"/>
         </w:rPr>
-        <w:t>"</w:t>
-      </w:r>
-      <w:proofErr w:type="spellStart"/>
-      <w:proofErr w:type="gramStart"/>
-      <w:r>
-        <w:rPr>
-          <w:rFonts w:ascii="Consolas" w:eastAsia="Times New Roman" w:hAnsi="Consolas" w:cs="Times New Roman"/>
-          <w:color w:val="CE9178"/>
-          <w:sz w:val="21"/>
-          <w:szCs w:val="21"/>
-        </w:rPr>
-        <w:t>src</w:t>
-      </w:r>
-      <w:proofErr w:type="spellEnd"/>
-      <w:r>
-        <w:rPr>
-          <w:rFonts w:ascii="Consolas" w:eastAsia="Times New Roman" w:hAnsi="Consolas" w:cs="Times New Roman"/>
-          <w:color w:val="CE9178"/>
-          <w:sz w:val="21"/>
-          <w:szCs w:val="21"/>
-        </w:rPr>
-        <w:t>/</w:t>
-      </w:r>
-      <w:proofErr w:type="spellStart"/>
-      <w:r>
-        <w:rPr>
-          <w:rFonts w:ascii="Consolas" w:eastAsia="Times New Roman" w:hAnsi="Consolas" w:cs="Times New Roman"/>
-          <w:color w:val="CE9178"/>
-          <w:sz w:val="21"/>
-          <w:szCs w:val="21"/>
-        </w:rPr>
-        <w:t>index.ts</w:t>
-      </w:r>
-      <w:proofErr w:type="spellEnd"/>
-      <w:proofErr w:type="gramEnd"/>
-      <w:r>
-        <w:rPr>
-          <w:rFonts w:ascii="Consolas" w:eastAsia="Times New Roman" w:hAnsi="Consolas" w:cs="Times New Roman"/>
-          <w:color w:val="CE9178"/>
-          <w:sz w:val="21"/>
-          <w:szCs w:val="21"/>
-        </w:rPr>
-        <w:t>"</w:t>
+        <w:t>"src/index.ts"</w:t>
       </w:r>
     </w:p>
     <w:p>
@@ -1136,29 +780,7 @@
           <w:sz w:val="21"/>
           <w:szCs w:val="21"/>
         </w:rPr>
-        <w:t>"</w:t>
-      </w:r>
-      <w:proofErr w:type="spellStart"/>
-      <w:proofErr w:type="gramStart"/>
-      <w:r>
-        <w:rPr>
-          <w:rFonts w:ascii="Consolas" w:eastAsia="Times New Roman" w:hAnsi="Consolas" w:cs="Times New Roman"/>
-          <w:color w:val="9CDCFE"/>
-          <w:sz w:val="21"/>
-          <w:szCs w:val="21"/>
-        </w:rPr>
-        <w:t>compilerOptions</w:t>
-      </w:r>
-      <w:proofErr w:type="spellEnd"/>
-      <w:proofErr w:type="gramEnd"/>
-      <w:r>
-        <w:rPr>
-          <w:rFonts w:ascii="Consolas" w:eastAsia="Times New Roman" w:hAnsi="Consolas" w:cs="Times New Roman"/>
-          <w:color w:val="9CDCFE"/>
-          <w:sz w:val="21"/>
-          <w:szCs w:val="21"/>
-        </w:rPr>
-        <w:t>"</w:t>
+        <w:t>"compilerOptions"</w:t>
       </w:r>
       <w:r>
         <w:rPr>
@@ -1197,29 +819,7 @@
           <w:sz w:val="21"/>
           <w:szCs w:val="21"/>
         </w:rPr>
-        <w:t>"</w:t>
-      </w:r>
-      <w:proofErr w:type="spellStart"/>
-      <w:proofErr w:type="gramStart"/>
-      <w:r>
-        <w:rPr>
-          <w:rFonts w:ascii="Consolas" w:eastAsia="Times New Roman" w:hAnsi="Consolas" w:cs="Times New Roman"/>
-          <w:color w:val="9CDCFE"/>
-          <w:sz w:val="21"/>
-          <w:szCs w:val="21"/>
-        </w:rPr>
-        <w:t>noImplicitAny</w:t>
-      </w:r>
-      <w:proofErr w:type="spellEnd"/>
-      <w:proofErr w:type="gramEnd"/>
-      <w:r>
-        <w:rPr>
-          <w:rFonts w:ascii="Consolas" w:eastAsia="Times New Roman" w:hAnsi="Consolas" w:cs="Times New Roman"/>
-          <w:color w:val="9CDCFE"/>
-          <w:sz w:val="21"/>
-          <w:szCs w:val="21"/>
-        </w:rPr>
-        <w:t>"</w:t>
+        <w:t>"noImplicitAny"</w:t>
       </w:r>
       <w:r>
         <w:rPr>
@@ -1276,27 +876,7 @@
           <w:sz w:val="21"/>
           <w:szCs w:val="21"/>
         </w:rPr>
-        <w:t>"</w:t>
-      </w:r>
-      <w:proofErr w:type="gramStart"/>
-      <w:r>
-        <w:rPr>
-          <w:rFonts w:ascii="Consolas" w:eastAsia="Times New Roman" w:hAnsi="Consolas" w:cs="Times New Roman"/>
-          <w:color w:val="9CDCFE"/>
-          <w:sz w:val="21"/>
-          <w:szCs w:val="21"/>
-        </w:rPr>
-        <w:t>target</w:t>
-      </w:r>
-      <w:proofErr w:type="gramEnd"/>
-      <w:r>
-        <w:rPr>
-          <w:rFonts w:ascii="Consolas" w:eastAsia="Times New Roman" w:hAnsi="Consolas" w:cs="Times New Roman"/>
-          <w:color w:val="9CDCFE"/>
-          <w:sz w:val="21"/>
-          <w:szCs w:val="21"/>
-        </w:rPr>
-        <w:t>"</w:t>
+        <w:t>"target"</w:t>
       </w:r>
       <w:r>
         <w:rPr>
@@ -1376,8 +956,6 @@
           <w:szCs w:val="21"/>
         </w:rPr>
       </w:pPr>
-      <w:proofErr w:type="spellStart"/>
-      <w:proofErr w:type="gramStart"/>
       <w:r>
         <w:rPr>
           <w:rFonts w:ascii="Consolas" w:eastAsia="Times New Roman" w:hAnsi="Consolas" w:cs="Times New Roman"/>
@@ -1387,8 +965,6 @@
         </w:rPr>
         <w:t>var</w:t>
       </w:r>
-      <w:proofErr w:type="spellEnd"/>
-      <w:proofErr w:type="gramEnd"/>
       <w:r>
         <w:rPr>
           <w:rFonts w:ascii="Consolas" w:eastAsia="Times New Roman" w:hAnsi="Consolas" w:cs="Times New Roman"/>
@@ -1464,8 +1040,6 @@
           <w:szCs w:val="21"/>
         </w:rPr>
       </w:pPr>
-      <w:proofErr w:type="spellStart"/>
-      <w:proofErr w:type="gramStart"/>
       <w:r>
         <w:rPr>
           <w:rFonts w:ascii="Consolas" w:eastAsia="Times New Roman" w:hAnsi="Consolas" w:cs="Times New Roman"/>
@@ -1475,8 +1049,6 @@
         </w:rPr>
         <w:t>var</w:t>
       </w:r>
-      <w:proofErr w:type="spellEnd"/>
-      <w:proofErr w:type="gramEnd"/>
       <w:r>
         <w:rPr>
           <w:rFonts w:ascii="Consolas" w:eastAsia="Times New Roman" w:hAnsi="Consolas" w:cs="Times New Roman"/>
@@ -1486,7 +1058,6 @@
         </w:rPr>
         <w:t xml:space="preserve"> </w:t>
       </w:r>
-      <w:proofErr w:type="spellStart"/>
       <w:r>
         <w:rPr>
           <w:rFonts w:ascii="Consolas" w:eastAsia="Times New Roman" w:hAnsi="Consolas" w:cs="Times New Roman"/>
@@ -1496,7 +1067,6 @@
         </w:rPr>
         <w:t>ts</w:t>
       </w:r>
-      <w:proofErr w:type="spellEnd"/>
       <w:r>
         <w:rPr>
           <w:rFonts w:ascii="Consolas" w:eastAsia="Times New Roman" w:hAnsi="Consolas" w:cs="Times New Roman"/>
@@ -1554,8 +1124,6 @@
           <w:szCs w:val="21"/>
         </w:rPr>
       </w:pPr>
-      <w:proofErr w:type="spellStart"/>
-      <w:proofErr w:type="gramStart"/>
       <w:r>
         <w:rPr>
           <w:rFonts w:ascii="Consolas" w:eastAsia="Times New Roman" w:hAnsi="Consolas" w:cs="Times New Roman"/>
@@ -1565,8 +1133,6 @@
         </w:rPr>
         <w:t>var</w:t>
       </w:r>
-      <w:proofErr w:type="spellEnd"/>
-      <w:proofErr w:type="gramEnd"/>
       <w:r>
         <w:rPr>
           <w:rFonts w:ascii="Consolas" w:eastAsia="Times New Roman" w:hAnsi="Consolas" w:cs="Times New Roman"/>
@@ -1576,7 +1142,6 @@
         </w:rPr>
         <w:t xml:space="preserve"> </w:t>
       </w:r>
-      <w:proofErr w:type="spellStart"/>
       <w:r>
         <w:rPr>
           <w:rFonts w:ascii="Consolas" w:eastAsia="Times New Roman" w:hAnsi="Consolas" w:cs="Times New Roman"/>
@@ -1586,7 +1151,6 @@
         </w:rPr>
         <w:t>tsProject</w:t>
       </w:r>
-      <w:proofErr w:type="spellEnd"/>
       <w:r>
         <w:rPr>
           <w:rFonts w:ascii="Consolas" w:eastAsia="Times New Roman" w:hAnsi="Consolas" w:cs="Times New Roman"/>
@@ -1596,7 +1160,6 @@
         </w:rPr>
         <w:t xml:space="preserve"> = </w:t>
       </w:r>
-      <w:proofErr w:type="spellStart"/>
       <w:r>
         <w:rPr>
           <w:rFonts w:ascii="Consolas" w:eastAsia="Times New Roman" w:hAnsi="Consolas" w:cs="Times New Roman"/>
@@ -1624,7 +1187,6 @@
         </w:rPr>
         <w:t>createProject</w:t>
       </w:r>
-      <w:proofErr w:type="spellEnd"/>
       <w:r>
         <w:rPr>
           <w:rFonts w:ascii="Consolas" w:eastAsia="Times New Roman" w:hAnsi="Consolas" w:cs="Times New Roman"/>
@@ -1641,27 +1203,7 @@
           <w:sz w:val="21"/>
           <w:szCs w:val="21"/>
         </w:rPr>
-        <w:t>"</w:t>
-      </w:r>
-      <w:proofErr w:type="spellStart"/>
-      <w:r>
-        <w:rPr>
-          <w:rFonts w:ascii="Consolas" w:eastAsia="Times New Roman" w:hAnsi="Consolas" w:cs="Times New Roman"/>
-          <w:color w:val="CE9178"/>
-          <w:sz w:val="21"/>
-          <w:szCs w:val="21"/>
-        </w:rPr>
-        <w:t>tsconfig.json</w:t>
-      </w:r>
-      <w:proofErr w:type="spellEnd"/>
-      <w:r>
-        <w:rPr>
-          <w:rFonts w:ascii="Consolas" w:eastAsia="Times New Roman" w:hAnsi="Consolas" w:cs="Times New Roman"/>
-          <w:color w:val="CE9178"/>
-          <w:sz w:val="21"/>
-          <w:szCs w:val="21"/>
-        </w:rPr>
-        <w:t>"</w:t>
+        <w:t>"tsconfig.json"</w:t>
       </w:r>
       <w:r>
         <w:rPr>
@@ -1696,8 +1238,6 @@
           <w:szCs w:val="21"/>
         </w:rPr>
       </w:pPr>
-      <w:proofErr w:type="spellStart"/>
-      <w:proofErr w:type="gramStart"/>
       <w:r>
         <w:rPr>
           <w:rFonts w:ascii="Consolas" w:eastAsia="Times New Roman" w:hAnsi="Consolas" w:cs="Times New Roman"/>
@@ -1725,7 +1265,6 @@
         </w:rPr>
         <w:t>task</w:t>
       </w:r>
-      <w:proofErr w:type="spellEnd"/>
       <w:r>
         <w:rPr>
           <w:rFonts w:ascii="Consolas" w:eastAsia="Times New Roman" w:hAnsi="Consolas" w:cs="Times New Roman"/>
@@ -1735,7 +1274,6 @@
         </w:rPr>
         <w:t>(</w:t>
       </w:r>
-      <w:proofErr w:type="gramEnd"/>
       <w:r>
         <w:rPr>
           <w:rFonts w:ascii="Consolas" w:eastAsia="Times New Roman" w:hAnsi="Consolas" w:cs="Times New Roman"/>
@@ -1793,7 +1331,6 @@
         </w:rPr>
         <w:t xml:space="preserve">    </w:t>
       </w:r>
-      <w:proofErr w:type="gramStart"/>
       <w:r>
         <w:rPr>
           <w:rFonts w:ascii="Consolas" w:eastAsia="Times New Roman" w:hAnsi="Consolas" w:cs="Times New Roman"/>
@@ -1803,7 +1340,6 @@
         </w:rPr>
         <w:t>return</w:t>
       </w:r>
-      <w:proofErr w:type="gramEnd"/>
       <w:r>
         <w:rPr>
           <w:rFonts w:ascii="Consolas" w:eastAsia="Times New Roman" w:hAnsi="Consolas" w:cs="Times New Roman"/>
@@ -1813,7 +1349,6 @@
         </w:rPr>
         <w:t xml:space="preserve"> </w:t>
       </w:r>
-      <w:proofErr w:type="spellStart"/>
       <w:r>
         <w:rPr>
           <w:rFonts w:ascii="Consolas" w:eastAsia="Times New Roman" w:hAnsi="Consolas" w:cs="Times New Roman"/>
@@ -1841,7 +1376,6 @@
         </w:rPr>
         <w:t>src</w:t>
       </w:r>
-      <w:proofErr w:type="spellEnd"/>
       <w:r>
         <w:rPr>
           <w:rFonts w:ascii="Consolas" w:eastAsia="Times New Roman" w:hAnsi="Consolas" w:cs="Times New Roman"/>
@@ -1872,7 +1406,6 @@
         </w:rPr>
         <w:t xml:space="preserve">        .</w:t>
       </w:r>
-      <w:proofErr w:type="gramStart"/>
       <w:r>
         <w:rPr>
           <w:rFonts w:ascii="Consolas" w:eastAsia="Times New Roman" w:hAnsi="Consolas" w:cs="Times New Roman"/>
@@ -1891,8 +1424,6 @@
         </w:rPr>
         <w:t>(</w:t>
       </w:r>
-      <w:proofErr w:type="spellStart"/>
-      <w:proofErr w:type="gramEnd"/>
       <w:r>
         <w:rPr>
           <w:rFonts w:ascii="Consolas" w:eastAsia="Times New Roman" w:hAnsi="Consolas" w:cs="Times New Roman"/>
@@ -1902,7 +1433,6 @@
         </w:rPr>
         <w:t>tsProject</w:t>
       </w:r>
-      <w:proofErr w:type="spellEnd"/>
       <w:r>
         <w:rPr>
           <w:rFonts w:ascii="Consolas" w:eastAsia="Times New Roman" w:hAnsi="Consolas" w:cs="Times New Roman"/>
@@ -1933,8 +1463,6 @@
         </w:rPr>
         <w:t xml:space="preserve">        .</w:t>
       </w:r>
-      <w:proofErr w:type="spellStart"/>
-      <w:proofErr w:type="gramStart"/>
       <w:r>
         <w:rPr>
           <w:rFonts w:ascii="Consolas" w:eastAsia="Times New Roman" w:hAnsi="Consolas" w:cs="Times New Roman"/>
@@ -1962,7 +1490,6 @@
         </w:rPr>
         <w:t>pipe</w:t>
       </w:r>
-      <w:proofErr w:type="spellEnd"/>
       <w:r>
         <w:rPr>
           <w:rFonts w:ascii="Consolas" w:eastAsia="Times New Roman" w:hAnsi="Consolas" w:cs="Times New Roman"/>
@@ -1972,8 +1499,6 @@
         </w:rPr>
         <w:t>(</w:t>
       </w:r>
-      <w:proofErr w:type="spellStart"/>
-      <w:proofErr w:type="gramEnd"/>
       <w:r>
         <w:rPr>
           <w:rFonts w:ascii="Consolas" w:eastAsia="Times New Roman" w:hAnsi="Consolas" w:cs="Times New Roman"/>
@@ -2001,7 +1526,6 @@
         </w:rPr>
         <w:t>dest</w:t>
       </w:r>
-      <w:proofErr w:type="spellEnd"/>
       <w:r>
         <w:rPr>
           <w:rFonts w:ascii="Consolas" w:eastAsia="Times New Roman" w:hAnsi="Consolas" w:cs="Times New Roman"/>
@@ -2018,27 +1542,7 @@
           <w:sz w:val="21"/>
           <w:szCs w:val="21"/>
         </w:rPr>
-        <w:t>"</w:t>
-      </w:r>
-      <w:proofErr w:type="spellStart"/>
-      <w:r>
-        <w:rPr>
-          <w:rFonts w:ascii="Consolas" w:eastAsia="Times New Roman" w:hAnsi="Consolas" w:cs="Times New Roman"/>
-          <w:color w:val="CE9178"/>
-          <w:sz w:val="21"/>
-          <w:szCs w:val="21"/>
-        </w:rPr>
-        <w:t>dist</w:t>
-      </w:r>
-      <w:proofErr w:type="spellEnd"/>
-      <w:r>
-        <w:rPr>
-          <w:rFonts w:ascii="Consolas" w:eastAsia="Times New Roman" w:hAnsi="Consolas" w:cs="Times New Roman"/>
-          <w:color w:val="CE9178"/>
-          <w:sz w:val="21"/>
-          <w:szCs w:val="21"/>
-        </w:rPr>
-        <w:t>"</w:t>
+        <w:t>"dist"</w:t>
       </w:r>
       <w:r>
         <w:rPr>
@@ -2073,21 +1577,8 @@
     </w:p>
     <w:p>
       <w:r>
-        <w:t xml:space="preserve">Manually change </w:t>
-      </w:r>
-      <w:proofErr w:type="spellStart"/>
-      <w:r>
-        <w:t>index.d.ts</w:t>
-      </w:r>
-      <w:proofErr w:type="spellEnd"/>
-      <w:r>
-        <w:t xml:space="preserve"> file for </w:t>
-      </w:r>
-      <w:proofErr w:type="spellStart"/>
-      <w:r>
-        <w:t>hapi</w:t>
-      </w:r>
-      <w:proofErr w:type="spellEnd"/>
+        <w:t>Manually change index.d.ts file for hapi</w:t>
+      </w:r>
     </w:p>
     <w:p>
       <w:hyperlink r:id="rId7" w:history="1">
@@ -2101,21 +1592,8 @@
     </w:p>
     <w:p/>
     <w:p>
-      <w:proofErr w:type="gramStart"/>
-      <w:r>
-        <w:t>install</w:t>
-      </w:r>
-      <w:proofErr w:type="gramEnd"/>
-      <w:r>
-        <w:t xml:space="preserve"> cosmos </w:t>
-      </w:r>
-      <w:proofErr w:type="spellStart"/>
-      <w:r>
-        <w:t>db</w:t>
-      </w:r>
-      <w:proofErr w:type="spellEnd"/>
-      <w:r>
-        <w:t xml:space="preserve"> emulator and navigate to</w:t>
+      <w:r>
+        <w:t>install cosmos db emulator and navigate to</w:t>
       </w:r>
     </w:p>
     <w:p>
@@ -2131,15 +1609,7 @@
     <w:p/>
     <w:p>
       <w:r>
-        <w:t xml:space="preserve">C:\Beoing\RESTfulWebAPI&gt;npm install </w:t>
-      </w:r>
-      <w:proofErr w:type="spellStart"/>
-      <w:r>
-        <w:t>async</w:t>
-      </w:r>
-      <w:proofErr w:type="spellEnd"/>
-      <w:r>
-        <w:t xml:space="preserve"> </w:t>
+        <w:t xml:space="preserve">C:\Beoing\RESTfulWebAPI&gt;npm install async </w:t>
       </w:r>
       <w:r>
         <w:t>–</w:t>
@@ -2165,6 +1635,76 @@
       </w:hyperlink>
     </w:p>
     <w:p/>
+    <w:p/>
+    <w:p>
+      <w:r>
+        <w:t>POSTMAN – add</w:t>
+      </w:r>
+    </w:p>
+    <w:p>
+      <w:pPr>
+        <w:rPr>
+          <w:rFonts w:ascii="Helvetica" w:hAnsi="Helvetica" w:cs="Helvetica"/>
+          <w:color w:val="505050"/>
+          <w:sz w:val="18"/>
+          <w:szCs w:val="18"/>
+          <w:shd w:val="clear" w:color="auto" w:fill="FAFAFA"/>
+        </w:rPr>
+      </w:pPr>
+      <w:hyperlink r:id="rId10" w:history="1">
+        <w:r>
+          <w:rPr>
+            <w:rStyle w:val="Hyperlink"/>
+            <w:rFonts w:ascii="Helvetica" w:hAnsi="Helvetica" w:cs="Helvetica"/>
+            <w:sz w:val="18"/>
+            <w:szCs w:val="18"/>
+            <w:shd w:val="clear" w:color="auto" w:fill="FAFAFA"/>
+          </w:rPr>
+          <w:t>http://localhost:3000/addtask</w:t>
+        </w:r>
+      </w:hyperlink>
+    </w:p>
+    <w:p>
+      <w:pPr>
+        <w:rPr>
+          <w:rFonts w:ascii="Helvetica" w:hAnsi="Helvetica" w:cs="Helvetica"/>
+          <w:color w:val="505050"/>
+          <w:sz w:val="18"/>
+          <w:szCs w:val="18"/>
+          <w:shd w:val="clear" w:color="auto" w:fill="FAFAFA"/>
+        </w:rPr>
+      </w:pPr>
+      <w:r>
+        <w:rPr>
+          <w:rFonts w:ascii="Helvetica" w:hAnsi="Helvetica" w:cs="Helvetica"/>
+          <w:color w:val="505050"/>
+          <w:sz w:val="18"/>
+          <w:szCs w:val="18"/>
+          <w:shd w:val="clear" w:color="auto" w:fill="FAFAFA"/>
+        </w:rPr>
+        <w:t>body -&gt; raw -&gt; Json</w:t>
+      </w:r>
+    </w:p>
+    <w:p>
+      <w:r>
+        <w:t>{</w:t>
+      </w:r>
+    </w:p>
+    <w:p>
+      <w:r>
+        <w:t xml:space="preserve"> "name":"third-member",</w:t>
+      </w:r>
+    </w:p>
+    <w:p>
+      <w:r>
+        <w:t xml:space="preserve"> "member_id": "3"</w:t>
+      </w:r>
+    </w:p>
+    <w:p>
+      <w:r>
+        <w:t>}</w:t>
+      </w:r>
+    </w:p>
     <w:p/>
     <w:p>
       <w:bookmarkStart w:id="0" w:name="_GoBack"/>

</xml_diff>